<commit_message>
proposed system project design phase
</commit_message>
<xml_diff>
--- a/Project design phase.docx
+++ b/Project design phase.docx
@@ -169,32 +169,7 @@
                 <w:sz w:val="28"/>
                 <w:shd w:fill="auto" w:val="clear"/>
               </w:rPr>
-              <w:t xml:space="preserve">1</w:t>
-            </w:r>
-            <w:r>
-              <w:rPr>
-                <w:rFonts w:ascii="Times New Roman" w:hAnsi="Times New Roman" w:cs="Times New Roman" w:eastAsia="Times New Roman"/>
-                <w:b/>
-                <w:color w:val="auto"/>
-                <w:spacing w:val="0"/>
-                <w:position w:val="0"/>
-                <w:sz w:val="28"/>
-                <w:shd w:fill="auto" w:val="clear"/>
-                <w:vertAlign w:val="superscript"/>
-              </w:rPr>
-              <w:t xml:space="preserve">st</w:t>
-            </w:r>
-            <w:r>
-              <w:rPr>
-                <w:rFonts w:ascii="Times New Roman" w:hAnsi="Times New Roman" w:cs="Times New Roman" w:eastAsia="Times New Roman"/>
-                <w:b/>
-                <w:color w:val="auto"/>
-                <w:spacing w:val="0"/>
-                <w:position w:val="0"/>
-                <w:sz w:val="28"/>
-                <w:shd w:fill="auto" w:val="clear"/>
-              </w:rPr>
-              <w:t xml:space="preserve"> October 2022</w:t>
+              <w:t xml:space="preserve">9th october 2022</w:t>
             </w:r>
           </w:p>
         </w:tc>

</xml_diff>